<commit_message>
Added one line in my story
</commit_message>
<xml_diff>
--- a/My Stories/My Story.docx
+++ b/My Stories/My Story.docx
@@ -61,7 +61,44 @@
           <w:bCs w:val="false"/>
           <w:sz w:val="28"/>
         </w:rPr>
-        <w:t xml:space="preserve">I need to write a story on the basis of my imagination </w:t>
+        <w:t>I need to write a story on the basis of my imagination</w:t>
+      </w:r>
+    </w:p>
+    <w:p>
+      <w:pPr>
+        <w:pStyle w:val="Normal"/>
+        <w:bidi w:val="0"/>
+        <w:jc w:val="left"/>
+        <w:rPr>
+          <w:b w:val="false"/>
+          <w:b w:val="false"/>
+          <w:bCs w:val="false"/>
+          <w:sz w:val="28"/>
+        </w:rPr>
+      </w:pPr>
+      <w:r>
+        <w:rPr/>
+      </w:r>
+    </w:p>
+    <w:p>
+      <w:pPr>
+        <w:pStyle w:val="Normal"/>
+        <w:bidi w:val="0"/>
+        <w:jc w:val="left"/>
+        <w:rPr>
+          <w:b w:val="false"/>
+          <w:b w:val="false"/>
+          <w:bCs w:val="false"/>
+          <w:sz w:val="28"/>
+        </w:rPr>
+      </w:pPr>
+      <w:r>
+        <w:rPr>
+          <w:b w:val="false"/>
+          <w:bCs w:val="false"/>
+          <w:sz w:val="28"/>
+        </w:rPr>
+        <w:t>I thought a real life incident</w:t>
       </w:r>
     </w:p>
     <w:sectPr>
@@ -71,6 +108,7 @@
       <w:pgNumType w:fmt="decimal"/>
       <w:formProt w:val="false"/>
       <w:textDirection w:val="lrTb"/>
+      <w:docGrid w:type="default" w:linePitch="100" w:charSpace="0"/>
     </w:sectPr>
   </w:body>
 </w:document>
@@ -90,7 +128,6 @@
     </w:rPrDefault>
     <w:pPrDefault>
       <w:pPr>
-        <w:widowControl/>
         <w:suppressAutoHyphens w:val="true"/>
       </w:pPr>
     </w:pPrDefault>
@@ -100,7 +137,10 @@
     <w:qFormat/>
     <w:pPr>
       <w:widowControl/>
+      <w:suppressAutoHyphens w:val="true"/>
       <w:bidi w:val="0"/>
+      <w:spacing w:before="0" w:after="0"/>
+      <w:jc w:val="left"/>
     </w:pPr>
     <w:rPr>
       <w:rFonts w:ascii="Liberation Serif" w:hAnsi="Liberation Serif" w:eastAsia="Noto Serif CJK SC" w:cs="Lohit Devanagari"/>

</xml_diff>